<commit_message>
test modified and not pull
</commit_message>
<xml_diff>
--- a/gitHub presentation note.docx
+++ b/gitHub presentation note.docx
@@ -22,6 +22,29 @@
           <w:sz w:val="36"/>
           <w:szCs w:val="36"/>
         </w:rPr>
+        <w:t>Testing mood</w:t>
+      </w:r>
+    </w:p>
+    <w:p>
+      <w:pPr>
+        <w:spacing w:before="100" w:beforeAutospacing="1" w:after="100" w:afterAutospacing="1" w:line="240" w:lineRule="auto"/>
+        <w:outlineLvl w:val="1"/>
+        <w:rPr>
+          <w:rFonts w:ascii="Times New Roman" w:eastAsia="Times New Roman" w:hAnsi="Times New Roman" w:cs="Times New Roman"/>
+          <w:b/>
+          <w:bCs/>
+          <w:sz w:val="36"/>
+          <w:szCs w:val="36"/>
+        </w:rPr>
+      </w:pPr>
+      <w:r>
+        <w:rPr>
+          <w:rFonts w:ascii="Times New Roman" w:eastAsia="Times New Roman" w:hAnsi="Times New Roman" w:cs="Times New Roman"/>
+          <w:b/>
+          <w:bCs/>
+          <w:sz w:val="36"/>
+          <w:szCs w:val="36"/>
+        </w:rPr>
         <w:t xml:space="preserve">1. </w:t>
       </w:r>
       <w:r>
@@ -32,20 +55,8 @@
           <w:sz w:val="20"/>
           <w:szCs w:val="20"/>
         </w:rPr>
-        <w:t xml:space="preserve">git </w:t>
-      </w:r>
-      <w:proofErr w:type="spellStart"/>
-      <w:r>
-        <w:rPr>
-          <w:rFonts w:ascii="Courier New" w:eastAsia="Times New Roman" w:hAnsi="Courier New" w:cs="Courier New"/>
-          <w:b/>
-          <w:bCs/>
-          <w:sz w:val="20"/>
-          <w:szCs w:val="20"/>
-        </w:rPr>
-        <w:t>init</w:t>
-      </w:r>
-      <w:proofErr w:type="spellEnd"/>
+        <w:t>git init</w:t>
+      </w:r>
     </w:p>
     <w:p>
       <w:pPr>
@@ -869,6 +880,7 @@
         </w:numPr>
       </w:pPr>
       <w:r>
+        <w:lastRenderedPageBreak/>
         <w:t xml:space="preserve">File </w:t>
       </w:r>
       <w:r>
@@ -917,7 +929,6 @@
         </w:numPr>
       </w:pPr>
       <w:r>
-        <w:lastRenderedPageBreak/>
         <w:t xml:space="preserve">staging </w:t>
       </w:r>
       <w:r>
@@ -1389,16 +1400,8 @@
         <w:rPr>
           <w:rStyle w:val="HTMLCode"/>
         </w:rPr>
-        <w:t>.</w:t>
-      </w:r>
-      <w:proofErr w:type="spellStart"/>
-      <w:r>
-        <w:rPr>
-          <w:rStyle w:val="HTMLCode"/>
-        </w:rPr>
-        <w:t>gitignore</w:t>
-      </w:r>
-      <w:proofErr w:type="spellEnd"/>
+        <w:t>.gitignore</w:t>
+      </w:r>
       <w:proofErr w:type="gramEnd"/>
       <w:r>
         <w:t xml:space="preserve"> </w:t>
@@ -1456,6 +1459,7 @@
         </w:numPr>
       </w:pPr>
       <w:r>
+        <w:lastRenderedPageBreak/>
         <w:t xml:space="preserve">Already staged (git add </w:t>
       </w:r>
       <w:r>
@@ -1499,7 +1503,6 @@
           <w:rFonts w:cs="Myanmar Text"/>
           <w:cs/>
         </w:rPr>
-        <w:lastRenderedPageBreak/>
         <w:t>သို့မဟုတ်</w:t>
       </w:r>
       <w:r>
@@ -1608,20 +1611,49 @@
         </w:rPr>
         <w:t xml:space="preserve">မထည့်ချင်ရင် </w:t>
       </w:r>
-      <w:proofErr w:type="spellStart"/>
-      <w:r>
-        <w:t>unstaged</w:t>
-      </w:r>
-      <w:proofErr w:type="spellEnd"/>
+      <w:r>
+        <w:t xml:space="preserve">unstaged </w:t>
+      </w:r>
+      <w:r>
+        <w:rPr>
+          <w:rFonts w:cs="Myanmar Text"/>
+          <w:cs/>
+        </w:rPr>
+        <w:t>လုပ်နိုင်မယ်။</w:t>
+      </w:r>
+    </w:p>
+    <w:p>
+      <w:pPr>
+        <w:pStyle w:val="NormalWeb"/>
+      </w:pPr>
+      <w:r>
+        <w:rPr>
+          <w:rFonts w:ascii="Segoe UI Emoji" w:hAnsi="Segoe UI Emoji" w:cs="Segoe UI Emoji"/>
+        </w:rPr>
+        <w:t>👉</w:t>
+      </w:r>
       <w:r>
         <w:t xml:space="preserve"> </w:t>
       </w:r>
       <w:r>
         <w:rPr>
-          <w:rFonts w:cs="Myanmar Text"/>
-          <w:cs/>
-        </w:rPr>
-        <w:t>လုပ်နိုင်မယ်။</w:t>
+          <w:rStyle w:val="Strong"/>
+        </w:rPr>
+        <w:t>Example (unstage files only)</w:t>
+      </w:r>
+    </w:p>
+    <w:p>
+      <w:pPr>
+        <w:pStyle w:val="HTMLPreformatted"/>
+        <w:rPr>
+          <w:rStyle w:val="HTMLCode"/>
+        </w:rPr>
+      </w:pPr>
+      <w:r>
+        <w:rPr>
+          <w:rStyle w:val="HTMLCode"/>
+        </w:rPr>
+        <w:t>git reset</w:t>
       </w:r>
     </w:p>
     <w:p>
@@ -1635,150 +1667,83 @@
         <w:t>👉</w:t>
       </w:r>
       <w:r>
+        <w:t xml:space="preserve"> Result: </w:t>
+      </w:r>
+      <w:r>
+        <w:rPr>
+          <w:rFonts w:cs="Myanmar Text"/>
+          <w:cs/>
+        </w:rPr>
+        <w:t>အစောဆုံး</w:t>
+      </w:r>
+      <w:r>
         <w:t xml:space="preserve"> </w:t>
       </w:r>
       <w:r>
         <w:rPr>
+          <w:rStyle w:val="HTMLCode"/>
+        </w:rPr>
+        <w:t>git add</w:t>
+      </w:r>
+      <w:r>
+        <w:t xml:space="preserve"> </w:t>
+      </w:r>
+      <w:r>
+        <w:rPr>
+          <w:rFonts w:cs="Myanmar Text"/>
+          <w:cs/>
+        </w:rPr>
+        <w:t xml:space="preserve">လုပ်ထားတဲ့ </w:t>
+      </w:r>
+      <w:r>
+        <w:t xml:space="preserve">file </w:t>
+      </w:r>
+      <w:r>
+        <w:rPr>
+          <w:rFonts w:cs="Myanmar Text"/>
+          <w:cs/>
+        </w:rPr>
+        <w:t xml:space="preserve">တွေ </w:t>
+      </w:r>
+      <w:r>
+        <w:t xml:space="preserve">commit-ready </w:t>
+      </w:r>
+      <w:r>
+        <w:rPr>
+          <w:rFonts w:cs="Myanmar Text"/>
+          <w:cs/>
+        </w:rPr>
+        <w:t xml:space="preserve">မဖြစ်တော့ဘဲ </w:t>
+      </w:r>
+      <w:r>
+        <w:t xml:space="preserve">unstaged </w:t>
+      </w:r>
+      <w:r>
+        <w:rPr>
+          <w:rFonts w:cs="Myanmar Text"/>
+          <w:cs/>
+        </w:rPr>
+        <w:t>ပြန်ဖြစ်သွားမယ်။</w:t>
+      </w:r>
+    </w:p>
+    <w:p>
+      <w:pPr>
+        <w:pStyle w:val="NormalWeb"/>
+      </w:pPr>
+      <w:r>
+        <w:rPr>
+          <w:rFonts w:ascii="Segoe UI Emoji" w:hAnsi="Segoe UI Emoji" w:cs="Segoe UI Emoji"/>
+        </w:rPr>
+        <w:t>👉</w:t>
+      </w:r>
+      <w:r>
+        <w:t xml:space="preserve"> </w:t>
+      </w:r>
+      <w:r>
+        <w:rPr>
           <w:rStyle w:val="Strong"/>
         </w:rPr>
-        <w:t>Example (</w:t>
-      </w:r>
-      <w:proofErr w:type="spellStart"/>
-      <w:r>
-        <w:rPr>
-          <w:rStyle w:val="Strong"/>
-        </w:rPr>
-        <w:t>unstage</w:t>
-      </w:r>
-      <w:proofErr w:type="spellEnd"/>
-      <w:r>
-        <w:rPr>
-          <w:rStyle w:val="Strong"/>
-        </w:rPr>
-        <w:t xml:space="preserve"> files only)</w:t>
-      </w:r>
-    </w:p>
-    <w:p>
-      <w:pPr>
-        <w:pStyle w:val="HTMLPreformatted"/>
-        <w:rPr>
-          <w:rStyle w:val="HTMLCode"/>
-        </w:rPr>
-      </w:pPr>
-      <w:r>
-        <w:rPr>
-          <w:rStyle w:val="HTMLCode"/>
-        </w:rPr>
-        <w:t>git reset</w:t>
-      </w:r>
-    </w:p>
-    <w:p>
-      <w:pPr>
-        <w:pStyle w:val="NormalWeb"/>
-      </w:pPr>
-      <w:r>
-        <w:rPr>
-          <w:rFonts w:ascii="Segoe UI Emoji" w:hAnsi="Segoe UI Emoji" w:cs="Segoe UI Emoji"/>
-        </w:rPr>
-        <w:t>👉</w:t>
-      </w:r>
-      <w:r>
-        <w:t xml:space="preserve"> Result: </w:t>
-      </w:r>
-      <w:r>
-        <w:rPr>
-          <w:rFonts w:cs="Myanmar Text"/>
-          <w:cs/>
-        </w:rPr>
-        <w:t>အစောဆုံး</w:t>
-      </w:r>
-      <w:r>
-        <w:t xml:space="preserve"> </w:t>
-      </w:r>
-      <w:r>
-        <w:rPr>
-          <w:rStyle w:val="HTMLCode"/>
-        </w:rPr>
-        <w:t>git add</w:t>
-      </w:r>
-      <w:r>
-        <w:t xml:space="preserve"> </w:t>
-      </w:r>
-      <w:r>
-        <w:rPr>
-          <w:rFonts w:cs="Myanmar Text"/>
-          <w:cs/>
-        </w:rPr>
-        <w:t xml:space="preserve">လုပ်ထားတဲ့ </w:t>
-      </w:r>
-      <w:r>
-        <w:t xml:space="preserve">file </w:t>
-      </w:r>
-      <w:r>
-        <w:rPr>
-          <w:rFonts w:cs="Myanmar Text"/>
-          <w:cs/>
-        </w:rPr>
-        <w:t xml:space="preserve">တွေ </w:t>
-      </w:r>
-      <w:r>
-        <w:t xml:space="preserve">commit-ready </w:t>
-      </w:r>
-      <w:r>
-        <w:rPr>
-          <w:rFonts w:cs="Myanmar Text"/>
-          <w:cs/>
-        </w:rPr>
-        <w:t xml:space="preserve">မဖြစ်တော့ဘဲ </w:t>
-      </w:r>
-      <w:proofErr w:type="spellStart"/>
-      <w:r>
-        <w:t>unstaged</w:t>
-      </w:r>
-      <w:proofErr w:type="spellEnd"/>
-      <w:r>
-        <w:t xml:space="preserve"> </w:t>
-      </w:r>
-      <w:r>
-        <w:rPr>
-          <w:rFonts w:cs="Myanmar Text"/>
-          <w:cs/>
-        </w:rPr>
-        <w:t>ပြန်ဖြစ်သွားမယ်။</w:t>
-      </w:r>
-    </w:p>
-    <w:p>
-      <w:pPr>
-        <w:pStyle w:val="NormalWeb"/>
-      </w:pPr>
-      <w:r>
-        <w:rPr>
-          <w:rFonts w:ascii="Segoe UI Emoji" w:hAnsi="Segoe UI Emoji" w:cs="Segoe UI Emoji"/>
-        </w:rPr>
-        <w:t>👉</w:t>
-      </w:r>
-      <w:r>
-        <w:t xml:space="preserve"> </w:t>
-      </w:r>
-      <w:r>
-        <w:rPr>
-          <w:rStyle w:val="Strong"/>
-        </w:rPr>
-        <w:t>Example (</w:t>
-      </w:r>
-      <w:proofErr w:type="spellStart"/>
-      <w:r>
-        <w:rPr>
-          <w:rStyle w:val="Strong"/>
-        </w:rPr>
-        <w:t>unstage</w:t>
-      </w:r>
-      <w:proofErr w:type="spellEnd"/>
-      <w:r>
-        <w:rPr>
-          <w:rStyle w:val="Strong"/>
-        </w:rPr>
-        <w:t xml:space="preserve"> specific file)</w:t>
+        <w:t>Example (unstage specific file)</w:t>
       </w:r>
     </w:p>
     <w:p>
@@ -1973,16 +1938,8 @@
         <w:rPr>
           <w:rStyle w:val="HTMLCode"/>
         </w:rPr>
-        <w:t xml:space="preserve">git </w:t>
-      </w:r>
-      <w:proofErr w:type="spellStart"/>
-      <w:r>
-        <w:rPr>
-          <w:rStyle w:val="HTMLCode"/>
-        </w:rPr>
-        <w:t>init</w:t>
-      </w:r>
-      <w:proofErr w:type="spellEnd"/>
+        <w:t>git init</w:t>
+      </w:r>
       <w:r>
         <w:t xml:space="preserve"> → Repo </w:t>
       </w:r>
@@ -2118,7 +2075,6 @@
         <w:pStyle w:val="Heading2"/>
       </w:pPr>
       <w:r>
-        <w:lastRenderedPageBreak/>
         <w:t xml:space="preserve">1. </w:t>
       </w:r>
       <w:r>
@@ -2206,14 +2162,12 @@
       <w:r>
         <w:t xml:space="preserve">, </w:t>
       </w:r>
-      <w:proofErr w:type="spellStart"/>
       <w:r>
         <w:rPr>
           <w:rStyle w:val="Strong"/>
         </w:rPr>
         <w:t>unstaged</w:t>
       </w:r>
-      <w:proofErr w:type="spellEnd"/>
       <w:r>
         <w:t xml:space="preserve">, </w:t>
       </w:r>
@@ -2676,21 +2630,7 @@
         <w:rPr>
           <w:rStyle w:val="hljs-string"/>
         </w:rPr>
-        <w:t xml:space="preserve">"fix(auth): trim email input in </w:t>
-      </w:r>
-      <w:proofErr w:type="spellStart"/>
-      <w:r>
-        <w:rPr>
-          <w:rStyle w:val="hljs-string"/>
-        </w:rPr>
-        <w:t>resetPassword</w:t>
-      </w:r>
-      <w:proofErr w:type="spellEnd"/>
-      <w:r>
-        <w:rPr>
-          <w:rStyle w:val="hljs-string"/>
-        </w:rPr>
-        <w:t>"</w:t>
+        <w:t>"fix(auth): trim email input in resetPassword"</w:t>
       </w:r>
     </w:p>
     <w:p>

</xml_diff>

<commit_message>
Updated presentation note in second branch
</commit_message>
<xml_diff>
--- a/gitHub presentation note.docx
+++ b/gitHub presentation note.docx
@@ -23,6 +23,16 @@
           <w:szCs w:val="36"/>
         </w:rPr>
         <w:t>Testing mood</w:t>
+      </w:r>
+      <w:r>
+        <w:rPr>
+          <w:rFonts w:ascii="Times New Roman" w:eastAsia="Times New Roman" w:hAnsi="Times New Roman" w:cs="Times New Roman"/>
+          <w:b/>
+          <w:bCs/>
+          <w:sz w:val="36"/>
+          <w:szCs w:val="36"/>
+        </w:rPr>
+        <w:t xml:space="preserve"> for second branch</w:t>
       </w:r>
     </w:p>
     <w:p>

</xml_diff>

<commit_message>
modified for second branch
</commit_message>
<xml_diff>
--- a/gitHub presentation note.docx
+++ b/gitHub presentation note.docx
@@ -33,6 +33,16 @@
           <w:szCs w:val="36"/>
         </w:rPr>
         <w:t xml:space="preserve"> for second branch</w:t>
+      </w:r>
+      <w:r>
+        <w:rPr>
+          <w:rFonts w:ascii="Times New Roman" w:eastAsia="Times New Roman" w:hAnsi="Times New Roman" w:cs="Times New Roman"/>
+          <w:b/>
+          <w:bCs/>
+          <w:sz w:val="36"/>
+          <w:szCs w:val="36"/>
+        </w:rPr>
+        <w:t>--</w:t>
       </w:r>
     </w:p>
     <w:p>

</xml_diff>

<commit_message>
second modified for second branch
</commit_message>
<xml_diff>
--- a/gitHub presentation note.docx
+++ b/gitHub presentation note.docx
@@ -43,6 +43,16 @@
           <w:szCs w:val="36"/>
         </w:rPr>
         <w:t>--</w:t>
+      </w:r>
+      <w:r>
+        <w:rPr>
+          <w:rFonts w:ascii="Times New Roman" w:eastAsia="Times New Roman" w:hAnsi="Times New Roman" w:cs="Times New Roman"/>
+          <w:b/>
+          <w:bCs/>
+          <w:sz w:val="36"/>
+          <w:szCs w:val="36"/>
+        </w:rPr>
+        <w:t>009</w:t>
       </w:r>
     </w:p>
     <w:p>

</xml_diff>

<commit_message>
final test for second branch
</commit_message>
<xml_diff>
--- a/gitHub presentation note.docx
+++ b/gitHub presentation note.docx
@@ -85,8 +85,20 @@
           <w:sz w:val="20"/>
           <w:szCs w:val="20"/>
         </w:rPr>
-        <w:t>git init</w:t>
-      </w:r>
+        <w:t xml:space="preserve">git </w:t>
+      </w:r>
+      <w:proofErr w:type="spellStart"/>
+      <w:r>
+        <w:rPr>
+          <w:rFonts w:ascii="Courier New" w:eastAsia="Times New Roman" w:hAnsi="Courier New" w:cs="Courier New"/>
+          <w:b/>
+          <w:bCs/>
+          <w:sz w:val="20"/>
+          <w:szCs w:val="20"/>
+        </w:rPr>
+        <w:t>init</w:t>
+      </w:r>
+      <w:proofErr w:type="spellEnd"/>
     </w:p>
     <w:p>
       <w:pPr>
@@ -1430,8 +1442,16 @@
         <w:rPr>
           <w:rStyle w:val="HTMLCode"/>
         </w:rPr>
-        <w:t>.gitignore</w:t>
-      </w:r>
+        <w:t>.</w:t>
+      </w:r>
+      <w:proofErr w:type="spellStart"/>
+      <w:r>
+        <w:rPr>
+          <w:rStyle w:val="HTMLCode"/>
+        </w:rPr>
+        <w:t>gitignore</w:t>
+      </w:r>
+      <w:proofErr w:type="spellEnd"/>
       <w:proofErr w:type="gramEnd"/>
       <w:r>
         <w:t xml:space="preserve"> </w:t>
@@ -1641,8 +1661,13 @@
         </w:rPr>
         <w:t xml:space="preserve">မထည့်ချင်ရင် </w:t>
       </w:r>
-      <w:r>
-        <w:t xml:space="preserve">unstaged </w:t>
+      <w:proofErr w:type="spellStart"/>
+      <w:r>
+        <w:t>unstaged</w:t>
+      </w:r>
+      <w:proofErr w:type="spellEnd"/>
+      <w:r>
+        <w:t xml:space="preserve"> </w:t>
       </w:r>
       <w:r>
         <w:rPr>
@@ -1669,7 +1694,21 @@
         <w:rPr>
           <w:rStyle w:val="Strong"/>
         </w:rPr>
-        <w:t>Example (unstage files only)</w:t>
+        <w:t>Example (</w:t>
+      </w:r>
+      <w:proofErr w:type="spellStart"/>
+      <w:r>
+        <w:rPr>
+          <w:rStyle w:val="Strong"/>
+        </w:rPr>
+        <w:t>unstage</w:t>
+      </w:r>
+      <w:proofErr w:type="spellEnd"/>
+      <w:r>
+        <w:rPr>
+          <w:rStyle w:val="Strong"/>
+        </w:rPr>
+        <w:t xml:space="preserve"> files only)</w:t>
       </w:r>
     </w:p>
     <w:p>
@@ -1745,8 +1784,13 @@
         </w:rPr>
         <w:t xml:space="preserve">မဖြစ်တော့ဘဲ </w:t>
       </w:r>
-      <w:r>
-        <w:t xml:space="preserve">unstaged </w:t>
+      <w:proofErr w:type="spellStart"/>
+      <w:r>
+        <w:t>unstaged</w:t>
+      </w:r>
+      <w:proofErr w:type="spellEnd"/>
+      <w:r>
+        <w:t xml:space="preserve"> </w:t>
       </w:r>
       <w:r>
         <w:rPr>
@@ -1773,7 +1817,21 @@
         <w:rPr>
           <w:rStyle w:val="Strong"/>
         </w:rPr>
-        <w:t>Example (unstage specific file)</w:t>
+        <w:t>Example (</w:t>
+      </w:r>
+      <w:proofErr w:type="spellStart"/>
+      <w:r>
+        <w:rPr>
+          <w:rStyle w:val="Strong"/>
+        </w:rPr>
+        <w:t>unstage</w:t>
+      </w:r>
+      <w:proofErr w:type="spellEnd"/>
+      <w:r>
+        <w:rPr>
+          <w:rStyle w:val="Strong"/>
+        </w:rPr>
+        <w:t xml:space="preserve"> specific file)</w:t>
       </w:r>
     </w:p>
     <w:p>
@@ -1968,8 +2026,16 @@
         <w:rPr>
           <w:rStyle w:val="HTMLCode"/>
         </w:rPr>
-        <w:t>git init</w:t>
-      </w:r>
+        <w:t xml:space="preserve">git </w:t>
+      </w:r>
+      <w:proofErr w:type="spellStart"/>
+      <w:r>
+        <w:rPr>
+          <w:rStyle w:val="HTMLCode"/>
+        </w:rPr>
+        <w:t>init</w:t>
+      </w:r>
+      <w:proofErr w:type="spellEnd"/>
       <w:r>
         <w:t xml:space="preserve"> → Repo </w:t>
       </w:r>
@@ -2192,12 +2258,14 @@
       <w:r>
         <w:t xml:space="preserve">, </w:t>
       </w:r>
+      <w:proofErr w:type="spellStart"/>
       <w:r>
         <w:rPr>
           <w:rStyle w:val="Strong"/>
         </w:rPr>
         <w:t>unstaged</w:t>
       </w:r>
+      <w:proofErr w:type="spellEnd"/>
       <w:r>
         <w:t xml:space="preserve">, </w:t>
       </w:r>
@@ -2660,7 +2728,21 @@
         <w:rPr>
           <w:rStyle w:val="hljs-string"/>
         </w:rPr>
-        <w:t>"fix(auth): trim email input in resetPassword"</w:t>
+        <w:t xml:space="preserve">"fix(auth): trim email input in </w:t>
+      </w:r>
+      <w:proofErr w:type="spellStart"/>
+      <w:r>
+        <w:rPr>
+          <w:rStyle w:val="hljs-string"/>
+        </w:rPr>
+        <w:t>resetPassword</w:t>
+      </w:r>
+      <w:proofErr w:type="spellEnd"/>
+      <w:r>
+        <w:rPr>
+          <w:rStyle w:val="hljs-string"/>
+        </w:rPr>
+        <w:t>"</w:t>
       </w:r>
     </w:p>
     <w:p>
@@ -3593,6 +3675,9 @@
           <w:ilvl w:val="0"/>
           <w:numId w:val="22"/>
         </w:numPr>
+        <w:pBdr>
+          <w:bottom w:val="single" w:sz="6" w:space="1" w:color="auto"/>
+        </w:pBdr>
       </w:pPr>
       <w:r>
         <w:rPr>
@@ -3624,7 +3709,660 @@
         <w:t>update</w:t>
       </w:r>
     </w:p>
-    <w:p/>
+    <w:p>
+      <w:pPr>
+        <w:pStyle w:val="NormalWeb"/>
+        <w:ind w:left="720"/>
+      </w:pPr>
+      <w:r>
+        <w:drawing>
+          <wp:inline distT="0" distB="0" distL="0" distR="0" wp14:anchorId="3B037660" wp14:editId="62C14E3A">
+            <wp:extent cx="4944745" cy="3139440"/>
+            <wp:effectExtent l="0" t="0" r="8255" b="3810"/>
+            <wp:docPr id="1" name="Picture 1"/>
+            <wp:cNvGraphicFramePr>
+              <a:graphicFrameLocks xmlns:a="http://schemas.openxmlformats.org/drawingml/2006/main" noChangeAspect="1"/>
+            </wp:cNvGraphicFramePr>
+            <a:graphic xmlns:a="http://schemas.openxmlformats.org/drawingml/2006/main">
+              <a:graphicData uri="http://schemas.openxmlformats.org/drawingml/2006/picture">
+                <pic:pic xmlns:pic="http://schemas.openxmlformats.org/drawingml/2006/picture">
+                  <pic:nvPicPr>
+                    <pic:cNvPr id="1" name=""/>
+                    <pic:cNvPicPr/>
+                  </pic:nvPicPr>
+                  <pic:blipFill>
+                    <a:blip r:embed="rId5"/>
+                    <a:stretch>
+                      <a:fillRect/>
+                    </a:stretch>
+                  </pic:blipFill>
+                  <pic:spPr>
+                    <a:xfrm>
+                      <a:off x="0" y="0"/>
+                      <a:ext cx="4955293" cy="3146137"/>
+                    </a:xfrm>
+                    <a:prstGeom prst="rect">
+                      <a:avLst/>
+                    </a:prstGeom>
+                  </pic:spPr>
+                </pic:pic>
+              </a:graphicData>
+            </a:graphic>
+          </wp:inline>
+        </w:drawing>
+      </w:r>
+    </w:p>
+    <w:p>
+      <w:pPr>
+        <w:pStyle w:val="NormalWeb"/>
+      </w:pPr>
+      <w:proofErr w:type="gramStart"/>
+      <w:r>
+        <w:rPr>
+          <w:rFonts w:hAnsi="Symbol"/>
+        </w:rPr>
+        <w:lastRenderedPageBreak/>
+        <w:t></w:t>
+      </w:r>
+      <w:r>
+        <w:t xml:space="preserve">  </w:t>
+      </w:r>
+      <w:r>
+        <w:rPr>
+          <w:rStyle w:val="HTMLCode"/>
+        </w:rPr>
+        <w:t>git</w:t>
+      </w:r>
+      <w:proofErr w:type="gramEnd"/>
+      <w:r>
+        <w:rPr>
+          <w:rStyle w:val="HTMLCode"/>
+        </w:rPr>
+        <w:t xml:space="preserve"> checkout main</w:t>
+      </w:r>
+      <w:r>
+        <w:t xml:space="preserve"> → </w:t>
+      </w:r>
+      <w:r>
+        <w:rPr>
+          <w:rStyle w:val="HTMLCode"/>
+        </w:rPr>
+        <w:t>main</w:t>
+      </w:r>
+      <w:r>
+        <w:t xml:space="preserve"> branch </w:t>
+      </w:r>
+      <w:r>
+        <w:rPr>
+          <w:rFonts w:cs="Myanmar Text"/>
+          <w:cs/>
+        </w:rPr>
+        <w:t>ကို သွားမယ်။</w:t>
+      </w:r>
+    </w:p>
+    <w:p>
+      <w:pPr>
+        <w:pStyle w:val="NormalWeb"/>
+      </w:pPr>
+      <w:proofErr w:type="gramStart"/>
+      <w:r>
+        <w:rPr>
+          <w:rFonts w:hAnsi="Symbol"/>
+        </w:rPr>
+        <w:t></w:t>
+      </w:r>
+      <w:r>
+        <w:t xml:space="preserve">  </w:t>
+      </w:r>
+      <w:r>
+        <w:rPr>
+          <w:rStyle w:val="HTMLCode"/>
+        </w:rPr>
+        <w:t>git</w:t>
+      </w:r>
+      <w:proofErr w:type="gramEnd"/>
+      <w:r>
+        <w:rPr>
+          <w:rStyle w:val="HTMLCode"/>
+        </w:rPr>
+        <w:t xml:space="preserve"> fetch origin</w:t>
+      </w:r>
+      <w:r>
+        <w:t xml:space="preserve"> → Remote repository </w:t>
+      </w:r>
+      <w:r>
+        <w:rPr>
+          <w:rFonts w:cs="Myanmar Text"/>
+          <w:cs/>
+        </w:rPr>
+        <w:t xml:space="preserve">က အခုဆုံး </w:t>
+      </w:r>
+      <w:r>
+        <w:t xml:space="preserve">updates </w:t>
+      </w:r>
+      <w:r>
+        <w:rPr>
+          <w:rFonts w:cs="Myanmar Text"/>
+          <w:cs/>
+        </w:rPr>
+        <w:t>တွေကို ရယူမယ်။</w:t>
+      </w:r>
+    </w:p>
+    <w:p>
+      <w:pPr>
+        <w:pStyle w:val="NormalWeb"/>
+      </w:pPr>
+      <w:proofErr w:type="gramStart"/>
+      <w:r>
+        <w:rPr>
+          <w:rFonts w:hAnsi="Symbol"/>
+        </w:rPr>
+        <w:t></w:t>
+      </w:r>
+      <w:r>
+        <w:t xml:space="preserve">  </w:t>
+      </w:r>
+      <w:r>
+        <w:rPr>
+          <w:rStyle w:val="HTMLCode"/>
+        </w:rPr>
+        <w:t>git</w:t>
+      </w:r>
+      <w:proofErr w:type="gramEnd"/>
+      <w:r>
+        <w:rPr>
+          <w:rStyle w:val="HTMLCode"/>
+        </w:rPr>
+        <w:t xml:space="preserve"> merge origin/main</w:t>
+      </w:r>
+      <w:r>
+        <w:t xml:space="preserve"> → Local </w:t>
+      </w:r>
+      <w:r>
+        <w:rPr>
+          <w:rStyle w:val="HTMLCode"/>
+        </w:rPr>
+        <w:t>main</w:t>
+      </w:r>
+      <w:r>
+        <w:t xml:space="preserve"> </w:t>
+      </w:r>
+      <w:r>
+        <w:rPr>
+          <w:rFonts w:cs="Myanmar Text"/>
+          <w:cs/>
+        </w:rPr>
+        <w:t xml:space="preserve">ကို </w:t>
+      </w:r>
+      <w:r>
+        <w:t xml:space="preserve">remote </w:t>
+      </w:r>
+      <w:r>
+        <w:rPr>
+          <w:rFonts w:cs="Myanmar Text"/>
+          <w:cs/>
+        </w:rPr>
+        <w:t xml:space="preserve">ရဲ့ </w:t>
+      </w:r>
+      <w:r>
+        <w:t xml:space="preserve">latest version </w:t>
+      </w:r>
+      <w:r>
+        <w:rPr>
+          <w:rFonts w:cs="Myanmar Text"/>
+          <w:cs/>
+        </w:rPr>
+        <w:t xml:space="preserve">နဲ့ </w:t>
+      </w:r>
+      <w:r>
+        <w:t xml:space="preserve">update </w:t>
+      </w:r>
+      <w:r>
+        <w:rPr>
+          <w:rFonts w:cs="Myanmar Text"/>
+          <w:cs/>
+        </w:rPr>
+        <w:t>လုပ်မယ်။</w:t>
+      </w:r>
+    </w:p>
+    <w:p>
+      <w:pPr>
+        <w:pStyle w:val="NormalWeb"/>
+      </w:pPr>
+      <w:proofErr w:type="gramStart"/>
+      <w:r>
+        <w:rPr>
+          <w:rFonts w:hAnsi="Symbol"/>
+        </w:rPr>
+        <w:t></w:t>
+      </w:r>
+      <w:r>
+        <w:t xml:space="preserve">  </w:t>
+      </w:r>
+      <w:r>
+        <w:rPr>
+          <w:rStyle w:val="HTMLCode"/>
+        </w:rPr>
+        <w:t>git</w:t>
+      </w:r>
+      <w:proofErr w:type="gramEnd"/>
+      <w:r>
+        <w:rPr>
+          <w:rStyle w:val="HTMLCode"/>
+        </w:rPr>
+        <w:t xml:space="preserve"> merge testing-second-branch</w:t>
+      </w:r>
+      <w:r>
+        <w:t xml:space="preserve"> → </w:t>
+      </w:r>
+      <w:r>
+        <w:rPr>
+          <w:rStyle w:val="HTMLCode"/>
+        </w:rPr>
+        <w:t>testing-second-branch</w:t>
+      </w:r>
+      <w:r>
+        <w:t xml:space="preserve"> </w:t>
+      </w:r>
+      <w:r>
+        <w:rPr>
+          <w:rFonts w:cs="Myanmar Text"/>
+          <w:cs/>
+        </w:rPr>
+        <w:t xml:space="preserve">ကို </w:t>
+      </w:r>
+      <w:r>
+        <w:t xml:space="preserve">local </w:t>
+      </w:r>
+      <w:r>
+        <w:rPr>
+          <w:rStyle w:val="HTMLCode"/>
+        </w:rPr>
+        <w:t>main</w:t>
+      </w:r>
+      <w:r>
+        <w:t xml:space="preserve"> </w:t>
+      </w:r>
+      <w:r>
+        <w:rPr>
+          <w:rFonts w:cs="Myanmar Text"/>
+          <w:cs/>
+        </w:rPr>
+        <w:t>နဲ့ ပေါင်းမယ်။</w:t>
+      </w:r>
+    </w:p>
+    <w:p>
+      <w:pPr>
+        <w:pStyle w:val="NormalWeb"/>
+      </w:pPr>
+      <w:proofErr w:type="gramStart"/>
+      <w:r>
+        <w:rPr>
+          <w:rFonts w:hAnsi="Symbol"/>
+        </w:rPr>
+        <w:t></w:t>
+      </w:r>
+      <w:r>
+        <w:t xml:space="preserve">  </w:t>
+      </w:r>
+      <w:r>
+        <w:rPr>
+          <w:rStyle w:val="HTMLCode"/>
+        </w:rPr>
+        <w:t>git</w:t>
+      </w:r>
+      <w:proofErr w:type="gramEnd"/>
+      <w:r>
+        <w:rPr>
+          <w:rStyle w:val="HTMLCode"/>
+        </w:rPr>
+        <w:t xml:space="preserve"> add &lt;</w:t>
+      </w:r>
+      <w:proofErr w:type="spellStart"/>
+      <w:r>
+        <w:rPr>
+          <w:rStyle w:val="HTMLCode"/>
+        </w:rPr>
+        <w:t>file_with_conflict</w:t>
+      </w:r>
+      <w:proofErr w:type="spellEnd"/>
+      <w:r>
+        <w:rPr>
+          <w:rStyle w:val="HTMLCode"/>
+        </w:rPr>
+        <w:t>&gt;</w:t>
+      </w:r>
+      <w:r>
+        <w:t xml:space="preserve"> &amp; </w:t>
+      </w:r>
+      <w:r>
+        <w:rPr>
+          <w:rStyle w:val="HTMLCode"/>
+        </w:rPr>
+        <w:t>git commit</w:t>
+      </w:r>
+      <w:r>
+        <w:t xml:space="preserve"> → Conflict </w:t>
+      </w:r>
+      <w:r>
+        <w:rPr>
+          <w:rFonts w:cs="Myanmar Text"/>
+          <w:cs/>
+        </w:rPr>
+        <w:t xml:space="preserve">ရင် အဲဒီ </w:t>
+      </w:r>
+      <w:r>
+        <w:t xml:space="preserve">file </w:t>
+      </w:r>
+      <w:r>
+        <w:rPr>
+          <w:rFonts w:cs="Myanmar Text"/>
+          <w:cs/>
+        </w:rPr>
+        <w:t xml:space="preserve">ကို ပြင်ပြီး </w:t>
+      </w:r>
+      <w:r>
+        <w:t xml:space="preserve">commit </w:t>
+      </w:r>
+      <w:r>
+        <w:rPr>
+          <w:rFonts w:cs="Myanmar Text"/>
+          <w:cs/>
+        </w:rPr>
+        <w:t>လုပ်မယ်။</w:t>
+      </w:r>
+    </w:p>
+    <w:p>
+      <w:pPr>
+        <w:pStyle w:val="NormalWeb"/>
+      </w:pPr>
+      <w:proofErr w:type="gramStart"/>
+      <w:r>
+        <w:rPr>
+          <w:rFonts w:hAnsi="Symbol"/>
+        </w:rPr>
+        <w:t></w:t>
+      </w:r>
+      <w:r>
+        <w:t xml:space="preserve">  </w:t>
+      </w:r>
+      <w:r>
+        <w:rPr>
+          <w:rStyle w:val="HTMLCode"/>
+        </w:rPr>
+        <w:t>git</w:t>
+      </w:r>
+      <w:proofErr w:type="gramEnd"/>
+      <w:r>
+        <w:rPr>
+          <w:rStyle w:val="HTMLCode"/>
+        </w:rPr>
+        <w:t xml:space="preserve"> push origin main</w:t>
+      </w:r>
+      <w:r>
+        <w:t xml:space="preserve"> → Merged </w:t>
+      </w:r>
+      <w:r>
+        <w:rPr>
+          <w:rStyle w:val="HTMLCode"/>
+        </w:rPr>
+        <w:t>main</w:t>
+      </w:r>
+      <w:r>
+        <w:t xml:space="preserve"> </w:t>
+      </w:r>
+      <w:r>
+        <w:rPr>
+          <w:rFonts w:cs="Myanmar Text"/>
+          <w:cs/>
+        </w:rPr>
+        <w:t xml:space="preserve">ကို </w:t>
+      </w:r>
+      <w:r>
+        <w:t xml:space="preserve">remote repository </w:t>
+      </w:r>
+      <w:r>
+        <w:rPr>
+          <w:rFonts w:cs="Myanmar Text"/>
+          <w:cs/>
+        </w:rPr>
+        <w:t xml:space="preserve">ကို </w:t>
+      </w:r>
+      <w:r>
+        <w:t xml:space="preserve">push </w:t>
+      </w:r>
+      <w:r>
+        <w:rPr>
+          <w:rFonts w:cs="Myanmar Text"/>
+          <w:cs/>
+        </w:rPr>
+        <w:t>လုပ်မယ်။</w:t>
+      </w:r>
+    </w:p>
+    <w:p>
+      <w:pPr>
+        <w:pStyle w:val="NormalWeb"/>
+        <w:ind w:left="720"/>
+      </w:pPr>
+      <w:r>
+        <w:drawing>
+          <wp:inline distT="0" distB="0" distL="0" distR="0" wp14:anchorId="7C21EE93" wp14:editId="6418F0B5">
+            <wp:extent cx="5943600" cy="1046480"/>
+            <wp:effectExtent l="0" t="0" r="0" b="1270"/>
+            <wp:docPr id="2" name="Picture 2"/>
+            <wp:cNvGraphicFramePr>
+              <a:graphicFrameLocks xmlns:a="http://schemas.openxmlformats.org/drawingml/2006/main" noChangeAspect="1"/>
+            </wp:cNvGraphicFramePr>
+            <a:graphic xmlns:a="http://schemas.openxmlformats.org/drawingml/2006/main">
+              <a:graphicData uri="http://schemas.openxmlformats.org/drawingml/2006/picture">
+                <pic:pic xmlns:pic="http://schemas.openxmlformats.org/drawingml/2006/picture">
+                  <pic:nvPicPr>
+                    <pic:cNvPr id="1" name=""/>
+                    <pic:cNvPicPr/>
+                  </pic:nvPicPr>
+                  <pic:blipFill>
+                    <a:blip r:embed="rId6"/>
+                    <a:stretch>
+                      <a:fillRect/>
+                    </a:stretch>
+                  </pic:blipFill>
+                  <pic:spPr>
+                    <a:xfrm>
+                      <a:off x="0" y="0"/>
+                      <a:ext cx="5943600" cy="1046480"/>
+                    </a:xfrm>
+                    <a:prstGeom prst="rect">
+                      <a:avLst/>
+                    </a:prstGeom>
+                  </pic:spPr>
+                </pic:pic>
+              </a:graphicData>
+            </a:graphic>
+          </wp:inline>
+        </w:drawing>
+      </w:r>
+    </w:p>
+    <w:p>
+      <w:pPr>
+        <w:pStyle w:val="Heading3"/>
+      </w:pPr>
+      <w:r>
+        <w:rPr>
+          <w:rStyle w:val="Strong"/>
+          <w:b w:val="0"/>
+          <w:bCs w:val="0"/>
+        </w:rPr>
+        <w:t xml:space="preserve">Explanation (Myanmar / </w:t>
+      </w:r>
+      <w:r>
+        <w:rPr>
+          <w:rStyle w:val="Strong"/>
+          <w:rFonts w:cs="Myanmar Text"/>
+          <w:b w:val="0"/>
+          <w:bCs w:val="0"/>
+          <w:cs/>
+        </w:rPr>
+        <w:t>မြန်မာဘာသာ)</w:t>
+      </w:r>
+    </w:p>
+    <w:p>
+      <w:pPr>
+        <w:pStyle w:val="NormalWeb"/>
+        <w:numPr>
+          <w:ilvl w:val="0"/>
+          <w:numId w:val="23"/>
+        </w:numPr>
+      </w:pPr>
+      <w:r>
+        <w:rPr>
+          <w:rStyle w:val="HTMLCode"/>
+        </w:rPr>
+        <w:t>testing-second-branch</w:t>
+      </w:r>
+      <w:r>
+        <w:t xml:space="preserve"> </w:t>
+      </w:r>
+      <w:r>
+        <w:rPr>
+          <w:rFonts w:cs="Myanmar Text"/>
+          <w:cs/>
+        </w:rPr>
+        <w:t xml:space="preserve">ကို လက်ရှိ </w:t>
+      </w:r>
+      <w:r>
+        <w:t xml:space="preserve">branch (main </w:t>
+      </w:r>
+      <w:r>
+        <w:rPr>
+          <w:rFonts w:cs="Myanmar Text"/>
+          <w:cs/>
+        </w:rPr>
+        <w:t xml:space="preserve">ဖြစ်တတ်) နဲ့ </w:t>
+      </w:r>
+      <w:r>
+        <w:t xml:space="preserve">merge </w:t>
+      </w:r>
+      <w:r>
+        <w:rPr>
+          <w:rFonts w:cs="Myanmar Text"/>
+          <w:cs/>
+        </w:rPr>
+        <w:t>လုပ်မယ်။</w:t>
+      </w:r>
+    </w:p>
+    <w:p>
+      <w:pPr>
+        <w:pStyle w:val="NormalWeb"/>
+        <w:numPr>
+          <w:ilvl w:val="0"/>
+          <w:numId w:val="23"/>
+        </w:numPr>
+      </w:pPr>
+      <w:r>
+        <w:rPr>
+          <w:rStyle w:val="HTMLCode"/>
+        </w:rPr>
+        <w:t>--no-edit</w:t>
+      </w:r>
+      <w:r>
+        <w:t xml:space="preserve"> → Git </w:t>
+      </w:r>
+      <w:r>
+        <w:rPr>
+          <w:rFonts w:cs="Myanmar Text"/>
+          <w:cs/>
+        </w:rPr>
+        <w:t xml:space="preserve">ကို </w:t>
+      </w:r>
+      <w:r>
+        <w:t xml:space="preserve">Vim editor </w:t>
+      </w:r>
+      <w:r>
+        <w:rPr>
+          <w:rFonts w:cs="Myanmar Text"/>
+          <w:cs/>
+        </w:rPr>
+        <w:t xml:space="preserve">ကိုမဖွင့်ဘဲ </w:t>
+      </w:r>
+      <w:r>
+        <w:t xml:space="preserve">default merge commit message </w:t>
+      </w:r>
+      <w:r>
+        <w:rPr>
+          <w:rFonts w:cs="Myanmar Text"/>
+          <w:cs/>
+        </w:rPr>
+        <w:t>ကို အလိုအလျောက်သုံးစေတယ်။</w:t>
+      </w:r>
+    </w:p>
+    <w:p>
+      <w:pPr>
+        <w:pStyle w:val="NormalWeb"/>
+        <w:numPr>
+          <w:ilvl w:val="0"/>
+          <w:numId w:val="23"/>
+        </w:numPr>
+      </w:pPr>
+      <w:r>
+        <w:t xml:space="preserve">Conflict </w:t>
+      </w:r>
+      <w:r>
+        <w:rPr>
+          <w:rFonts w:cs="Myanmar Text"/>
+          <w:cs/>
+        </w:rPr>
+        <w:t>ရင်တော့ လက်ဖြင့် ပြင်ရမယ်။</w:t>
+      </w:r>
+    </w:p>
+    <w:p>
+      <w:pPr>
+        <w:pStyle w:val="NormalWeb"/>
+        <w:ind w:left="720"/>
+      </w:pPr>
+      <w:r>
+        <w:drawing>
+          <wp:inline distT="0" distB="0" distL="0" distR="0" wp14:anchorId="31C9C383" wp14:editId="14152CEE">
+            <wp:extent cx="5943600" cy="1558925"/>
+            <wp:effectExtent l="0" t="0" r="0" b="3175"/>
+            <wp:docPr id="3" name="Picture 3"/>
+            <wp:cNvGraphicFramePr>
+              <a:graphicFrameLocks xmlns:a="http://schemas.openxmlformats.org/drawingml/2006/main" noChangeAspect="1"/>
+            </wp:cNvGraphicFramePr>
+            <a:graphic xmlns:a="http://schemas.openxmlformats.org/drawingml/2006/main">
+              <a:graphicData uri="http://schemas.openxmlformats.org/drawingml/2006/picture">
+                <pic:pic xmlns:pic="http://schemas.openxmlformats.org/drawingml/2006/picture">
+                  <pic:nvPicPr>
+                    <pic:cNvPr id="1" name=""/>
+                    <pic:cNvPicPr/>
+                  </pic:nvPicPr>
+                  <pic:blipFill>
+                    <a:blip r:embed="rId7"/>
+                    <a:stretch>
+                      <a:fillRect/>
+                    </a:stretch>
+                  </pic:blipFill>
+                  <pic:spPr>
+                    <a:xfrm>
+                      <a:off x="0" y="0"/>
+                      <a:ext cx="5943600" cy="1558925"/>
+                    </a:xfrm>
+                    <a:prstGeom prst="rect">
+                      <a:avLst/>
+                    </a:prstGeom>
+                  </pic:spPr>
+                </pic:pic>
+              </a:graphicData>
+            </a:graphic>
+          </wp:inline>
+        </w:drawing>
+      </w:r>
+    </w:p>
+    <w:p>
+      <w:pPr>
+        <w:pStyle w:val="NormalWeb"/>
+        <w:ind w:left="720"/>
+      </w:pPr>
+    </w:p>
     <w:sectPr>
       <w:pgSz w:w="12240" w:h="15840"/>
       <w:pgMar w:top="1440" w:right="1440" w:bottom="1440" w:left="1440" w:header="720" w:footer="720" w:gutter="0"/>
@@ -4234,6 +4972,155 @@
     </w:lvl>
   </w:abstractNum>
   <w:abstractNum w:abstractNumId="4" w15:restartNumberingAfterBreak="0">
+    <w:nsid w:val="41EB04B5"/>
+    <w:multiLevelType w:val="multilevel"/>
+    <w:tmpl w:val="89726150"/>
+    <w:lvl w:ilvl="0">
+      <w:start w:val="1"/>
+      <w:numFmt w:val="bullet"/>
+      <w:lvlText w:val=""/>
+      <w:lvlJc w:val="left"/>
+      <w:pPr>
+        <w:tabs>
+          <w:tab w:val="num" w:pos="720"/>
+        </w:tabs>
+        <w:ind w:left="720" w:hanging="360"/>
+      </w:pPr>
+      <w:rPr>
+        <w:rFonts w:ascii="Symbol" w:hAnsi="Symbol" w:hint="default"/>
+        <w:sz w:val="20"/>
+      </w:rPr>
+    </w:lvl>
+    <w:lvl w:ilvl="1" w:tentative="1">
+      <w:start w:val="1"/>
+      <w:numFmt w:val="bullet"/>
+      <w:lvlText w:val="o"/>
+      <w:lvlJc w:val="left"/>
+      <w:pPr>
+        <w:tabs>
+          <w:tab w:val="num" w:pos="1440"/>
+        </w:tabs>
+        <w:ind w:left="1440" w:hanging="360"/>
+      </w:pPr>
+      <w:rPr>
+        <w:rFonts w:ascii="Courier New" w:hAnsi="Courier New" w:hint="default"/>
+        <w:sz w:val="20"/>
+      </w:rPr>
+    </w:lvl>
+    <w:lvl w:ilvl="2" w:tentative="1">
+      <w:start w:val="1"/>
+      <w:numFmt w:val="bullet"/>
+      <w:lvlText w:val=""/>
+      <w:lvlJc w:val="left"/>
+      <w:pPr>
+        <w:tabs>
+          <w:tab w:val="num" w:pos="2160"/>
+        </w:tabs>
+        <w:ind w:left="2160" w:hanging="360"/>
+      </w:pPr>
+      <w:rPr>
+        <w:rFonts w:ascii="Wingdings" w:hAnsi="Wingdings" w:hint="default"/>
+        <w:sz w:val="20"/>
+      </w:rPr>
+    </w:lvl>
+    <w:lvl w:ilvl="3" w:tentative="1">
+      <w:start w:val="1"/>
+      <w:numFmt w:val="bullet"/>
+      <w:lvlText w:val=""/>
+      <w:lvlJc w:val="left"/>
+      <w:pPr>
+        <w:tabs>
+          <w:tab w:val="num" w:pos="2880"/>
+        </w:tabs>
+        <w:ind w:left="2880" w:hanging="360"/>
+      </w:pPr>
+      <w:rPr>
+        <w:rFonts w:ascii="Wingdings" w:hAnsi="Wingdings" w:hint="default"/>
+        <w:sz w:val="20"/>
+      </w:rPr>
+    </w:lvl>
+    <w:lvl w:ilvl="4" w:tentative="1">
+      <w:start w:val="1"/>
+      <w:numFmt w:val="bullet"/>
+      <w:lvlText w:val=""/>
+      <w:lvlJc w:val="left"/>
+      <w:pPr>
+        <w:tabs>
+          <w:tab w:val="num" w:pos="3600"/>
+        </w:tabs>
+        <w:ind w:left="3600" w:hanging="360"/>
+      </w:pPr>
+      <w:rPr>
+        <w:rFonts w:ascii="Wingdings" w:hAnsi="Wingdings" w:hint="default"/>
+        <w:sz w:val="20"/>
+      </w:rPr>
+    </w:lvl>
+    <w:lvl w:ilvl="5" w:tentative="1">
+      <w:start w:val="1"/>
+      <w:numFmt w:val="bullet"/>
+      <w:lvlText w:val=""/>
+      <w:lvlJc w:val="left"/>
+      <w:pPr>
+        <w:tabs>
+          <w:tab w:val="num" w:pos="4320"/>
+        </w:tabs>
+        <w:ind w:left="4320" w:hanging="360"/>
+      </w:pPr>
+      <w:rPr>
+        <w:rFonts w:ascii="Wingdings" w:hAnsi="Wingdings" w:hint="default"/>
+        <w:sz w:val="20"/>
+      </w:rPr>
+    </w:lvl>
+    <w:lvl w:ilvl="6" w:tentative="1">
+      <w:start w:val="1"/>
+      <w:numFmt w:val="bullet"/>
+      <w:lvlText w:val=""/>
+      <w:lvlJc w:val="left"/>
+      <w:pPr>
+        <w:tabs>
+          <w:tab w:val="num" w:pos="5040"/>
+        </w:tabs>
+        <w:ind w:left="5040" w:hanging="360"/>
+      </w:pPr>
+      <w:rPr>
+        <w:rFonts w:ascii="Wingdings" w:hAnsi="Wingdings" w:hint="default"/>
+        <w:sz w:val="20"/>
+      </w:rPr>
+    </w:lvl>
+    <w:lvl w:ilvl="7" w:tentative="1">
+      <w:start w:val="1"/>
+      <w:numFmt w:val="bullet"/>
+      <w:lvlText w:val=""/>
+      <w:lvlJc w:val="left"/>
+      <w:pPr>
+        <w:tabs>
+          <w:tab w:val="num" w:pos="5760"/>
+        </w:tabs>
+        <w:ind w:left="5760" w:hanging="360"/>
+      </w:pPr>
+      <w:rPr>
+        <w:rFonts w:ascii="Wingdings" w:hAnsi="Wingdings" w:hint="default"/>
+        <w:sz w:val="20"/>
+      </w:rPr>
+    </w:lvl>
+    <w:lvl w:ilvl="8" w:tentative="1">
+      <w:start w:val="1"/>
+      <w:numFmt w:val="bullet"/>
+      <w:lvlText w:val=""/>
+      <w:lvlJc w:val="left"/>
+      <w:pPr>
+        <w:tabs>
+          <w:tab w:val="num" w:pos="6480"/>
+        </w:tabs>
+        <w:ind w:left="6480" w:hanging="360"/>
+      </w:pPr>
+      <w:rPr>
+        <w:rFonts w:ascii="Wingdings" w:hAnsi="Wingdings" w:hint="default"/>
+        <w:sz w:val="20"/>
+      </w:rPr>
+    </w:lvl>
+  </w:abstractNum>
+  <w:abstractNum w:abstractNumId="5" w15:restartNumberingAfterBreak="0">
     <w:nsid w:val="46C36FCD"/>
     <w:multiLevelType w:val="multilevel"/>
     <w:tmpl w:val="BEBCAFEC"/>
@@ -4382,7 +5269,7 @@
       </w:rPr>
     </w:lvl>
   </w:abstractNum>
-  <w:abstractNum w:abstractNumId="5" w15:restartNumberingAfterBreak="0">
+  <w:abstractNum w:abstractNumId="6" w15:restartNumberingAfterBreak="0">
     <w:nsid w:val="481B7007"/>
     <w:multiLevelType w:val="multilevel"/>
     <w:tmpl w:val="32B8046A"/>
@@ -4531,7 +5418,7 @@
       </w:rPr>
     </w:lvl>
   </w:abstractNum>
-  <w:abstractNum w:abstractNumId="6" w15:restartNumberingAfterBreak="0">
+  <w:abstractNum w:abstractNumId="7" w15:restartNumberingAfterBreak="0">
     <w:nsid w:val="4ADE59E6"/>
     <w:multiLevelType w:val="multilevel"/>
     <w:tmpl w:val="4D728FDC"/>
@@ -4680,7 +5567,7 @@
       </w:rPr>
     </w:lvl>
   </w:abstractNum>
-  <w:abstractNum w:abstractNumId="7" w15:restartNumberingAfterBreak="0">
+  <w:abstractNum w:abstractNumId="8" w15:restartNumberingAfterBreak="0">
     <w:nsid w:val="4B096EC1"/>
     <w:multiLevelType w:val="multilevel"/>
     <w:tmpl w:val="437411B2"/>
@@ -4829,7 +5716,7 @@
       </w:rPr>
     </w:lvl>
   </w:abstractNum>
-  <w:abstractNum w:abstractNumId="8" w15:restartNumberingAfterBreak="0">
+  <w:abstractNum w:abstractNumId="9" w15:restartNumberingAfterBreak="0">
     <w:nsid w:val="58E5118C"/>
     <w:multiLevelType w:val="multilevel"/>
     <w:tmpl w:val="D1B6D4C0"/>
@@ -4978,7 +5865,7 @@
       </w:rPr>
     </w:lvl>
   </w:abstractNum>
-  <w:abstractNum w:abstractNumId="9" w15:restartNumberingAfterBreak="0">
+  <w:abstractNum w:abstractNumId="10" w15:restartNumberingAfterBreak="0">
     <w:nsid w:val="59107AA8"/>
     <w:multiLevelType w:val="multilevel"/>
     <w:tmpl w:val="89C28386"/>
@@ -5127,7 +6014,7 @@
       </w:rPr>
     </w:lvl>
   </w:abstractNum>
-  <w:abstractNum w:abstractNumId="10" w15:restartNumberingAfterBreak="0">
+  <w:abstractNum w:abstractNumId="11" w15:restartNumberingAfterBreak="0">
     <w:nsid w:val="5C1D207E"/>
     <w:multiLevelType w:val="multilevel"/>
     <w:tmpl w:val="6F64ACFC"/>
@@ -5276,7 +6163,7 @@
       </w:rPr>
     </w:lvl>
   </w:abstractNum>
-  <w:abstractNum w:abstractNumId="11" w15:restartNumberingAfterBreak="0">
+  <w:abstractNum w:abstractNumId="12" w15:restartNumberingAfterBreak="0">
     <w:nsid w:val="5DAB3DE5"/>
     <w:multiLevelType w:val="multilevel"/>
     <w:tmpl w:val="57C807FA"/>
@@ -5425,7 +6312,7 @@
       </w:rPr>
     </w:lvl>
   </w:abstractNum>
-  <w:abstractNum w:abstractNumId="12" w15:restartNumberingAfterBreak="0">
+  <w:abstractNum w:abstractNumId="13" w15:restartNumberingAfterBreak="0">
     <w:nsid w:val="5E471BA5"/>
     <w:multiLevelType w:val="multilevel"/>
     <w:tmpl w:val="9C32D1D0"/>
@@ -5574,7 +6461,7 @@
       </w:rPr>
     </w:lvl>
   </w:abstractNum>
-  <w:abstractNum w:abstractNumId="13" w15:restartNumberingAfterBreak="0">
+  <w:abstractNum w:abstractNumId="14" w15:restartNumberingAfterBreak="0">
     <w:nsid w:val="60531EDB"/>
     <w:multiLevelType w:val="multilevel"/>
     <w:tmpl w:val="D9007394"/>
@@ -5723,7 +6610,7 @@
       </w:rPr>
     </w:lvl>
   </w:abstractNum>
-  <w:abstractNum w:abstractNumId="14" w15:restartNumberingAfterBreak="0">
+  <w:abstractNum w:abstractNumId="15" w15:restartNumberingAfterBreak="0">
     <w:nsid w:val="63EC2A08"/>
     <w:multiLevelType w:val="multilevel"/>
     <w:tmpl w:val="60C8622E"/>
@@ -5872,7 +6759,7 @@
       </w:rPr>
     </w:lvl>
   </w:abstractNum>
-  <w:abstractNum w:abstractNumId="15" w15:restartNumberingAfterBreak="0">
+  <w:abstractNum w:abstractNumId="16" w15:restartNumberingAfterBreak="0">
     <w:nsid w:val="64B36720"/>
     <w:multiLevelType w:val="multilevel"/>
     <w:tmpl w:val="2268627E"/>
@@ -6021,7 +6908,7 @@
       </w:rPr>
     </w:lvl>
   </w:abstractNum>
-  <w:abstractNum w:abstractNumId="16" w15:restartNumberingAfterBreak="0">
+  <w:abstractNum w:abstractNumId="17" w15:restartNumberingAfterBreak="0">
     <w:nsid w:val="6C36182A"/>
     <w:multiLevelType w:val="multilevel"/>
     <w:tmpl w:val="7AEE967E"/>
@@ -6170,7 +7057,7 @@
       </w:rPr>
     </w:lvl>
   </w:abstractNum>
-  <w:abstractNum w:abstractNumId="17" w15:restartNumberingAfterBreak="0">
+  <w:abstractNum w:abstractNumId="18" w15:restartNumberingAfterBreak="0">
     <w:nsid w:val="6D7C71FF"/>
     <w:multiLevelType w:val="multilevel"/>
     <w:tmpl w:val="2CAAFD78"/>
@@ -6319,7 +7206,7 @@
       </w:rPr>
     </w:lvl>
   </w:abstractNum>
-  <w:abstractNum w:abstractNumId="18" w15:restartNumberingAfterBreak="0">
+  <w:abstractNum w:abstractNumId="19" w15:restartNumberingAfterBreak="0">
     <w:nsid w:val="724C2349"/>
     <w:multiLevelType w:val="multilevel"/>
     <w:tmpl w:val="A3E4E91E"/>
@@ -6468,7 +7355,7 @@
       </w:rPr>
     </w:lvl>
   </w:abstractNum>
-  <w:abstractNum w:abstractNumId="19" w15:restartNumberingAfterBreak="0">
+  <w:abstractNum w:abstractNumId="20" w15:restartNumberingAfterBreak="0">
     <w:nsid w:val="73722B4A"/>
     <w:multiLevelType w:val="multilevel"/>
     <w:tmpl w:val="D0340734"/>
@@ -6617,7 +7504,7 @@
       </w:rPr>
     </w:lvl>
   </w:abstractNum>
-  <w:abstractNum w:abstractNumId="20" w15:restartNumberingAfterBreak="0">
+  <w:abstractNum w:abstractNumId="21" w15:restartNumberingAfterBreak="0">
     <w:nsid w:val="742F7B08"/>
     <w:multiLevelType w:val="multilevel"/>
     <w:tmpl w:val="558A05B8"/>
@@ -6766,7 +7653,7 @@
       </w:rPr>
     </w:lvl>
   </w:abstractNum>
-  <w:abstractNum w:abstractNumId="21" w15:restartNumberingAfterBreak="0">
+  <w:abstractNum w:abstractNumId="22" w15:restartNumberingAfterBreak="0">
     <w:nsid w:val="7AFA2E14"/>
     <w:multiLevelType w:val="multilevel"/>
     <w:tmpl w:val="FCC255A4"/>
@@ -6916,43 +7803,43 @@
     </w:lvl>
   </w:abstractNum>
   <w:num w:numId="1">
-    <w:abstractNumId w:val="13"/>
+    <w:abstractNumId w:val="14"/>
   </w:num>
   <w:num w:numId="2">
     <w:abstractNumId w:val="2"/>
   </w:num>
   <w:num w:numId="3">
-    <w:abstractNumId w:val="14"/>
+    <w:abstractNumId w:val="15"/>
   </w:num>
   <w:num w:numId="4">
-    <w:abstractNumId w:val="20"/>
+    <w:abstractNumId w:val="21"/>
   </w:num>
   <w:num w:numId="5">
-    <w:abstractNumId w:val="17"/>
+    <w:abstractNumId w:val="18"/>
   </w:num>
   <w:num w:numId="6">
-    <w:abstractNumId w:val="9"/>
+    <w:abstractNumId w:val="10"/>
   </w:num>
   <w:num w:numId="7">
-    <w:abstractNumId w:val="18"/>
+    <w:abstractNumId w:val="19"/>
   </w:num>
   <w:num w:numId="8">
-    <w:abstractNumId w:val="11"/>
+    <w:abstractNumId w:val="12"/>
   </w:num>
   <w:num w:numId="9">
-    <w:abstractNumId w:val="8"/>
+    <w:abstractNumId w:val="9"/>
   </w:num>
   <w:num w:numId="10">
     <w:abstractNumId w:val="3"/>
   </w:num>
   <w:num w:numId="11">
-    <w:abstractNumId w:val="12"/>
+    <w:abstractNumId w:val="13"/>
   </w:num>
   <w:num w:numId="12">
-    <w:abstractNumId w:val="5"/>
+    <w:abstractNumId w:val="6"/>
   </w:num>
   <w:num w:numId="13">
-    <w:abstractNumId w:val="16"/>
+    <w:abstractNumId w:val="17"/>
   </w:num>
   <w:num w:numId="14">
     <w:abstractNumId w:val="0"/>
@@ -6961,25 +7848,28 @@
     <w:abstractNumId w:val="1"/>
   </w:num>
   <w:num w:numId="16">
-    <w:abstractNumId w:val="15"/>
+    <w:abstractNumId w:val="16"/>
   </w:num>
   <w:num w:numId="17">
-    <w:abstractNumId w:val="21"/>
+    <w:abstractNumId w:val="22"/>
   </w:num>
   <w:num w:numId="18">
-    <w:abstractNumId w:val="4"/>
+    <w:abstractNumId w:val="5"/>
   </w:num>
   <w:num w:numId="19">
-    <w:abstractNumId w:val="6"/>
+    <w:abstractNumId w:val="7"/>
   </w:num>
   <w:num w:numId="20">
-    <w:abstractNumId w:val="10"/>
+    <w:abstractNumId w:val="11"/>
   </w:num>
   <w:num w:numId="21">
-    <w:abstractNumId w:val="19"/>
+    <w:abstractNumId w:val="20"/>
   </w:num>
   <w:num w:numId="22">
-    <w:abstractNumId w:val="7"/>
+    <w:abstractNumId w:val="8"/>
+  </w:num>
+  <w:num w:numId="23">
+    <w:abstractNumId w:val="4"/>
   </w:num>
 </w:numbering>
 </file>
@@ -7402,6 +8292,29 @@
       <w:szCs w:val="36"/>
     </w:rPr>
   </w:style>
+  <w:style w:type="paragraph" w:styleId="Heading3">
+    <w:name w:val="heading 3"/>
+    <w:basedOn w:val="Normal"/>
+    <w:next w:val="Normal"/>
+    <w:link w:val="Heading3Char"/>
+    <w:uiPriority w:val="9"/>
+    <w:semiHidden/>
+    <w:unhideWhenUsed/>
+    <w:qFormat/>
+    <w:rsid w:val="00C7185F"/>
+    <w:pPr>
+      <w:keepNext/>
+      <w:keepLines/>
+      <w:spacing w:before="40" w:after="0"/>
+      <w:outlineLvl w:val="2"/>
+    </w:pPr>
+    <w:rPr>
+      <w:rFonts w:asciiTheme="majorHAnsi" w:eastAsiaTheme="majorEastAsia" w:hAnsiTheme="majorHAnsi" w:cstheme="majorBidi"/>
+      <w:color w:val="1F3763" w:themeColor="accent1" w:themeShade="7F"/>
+      <w:sz w:val="24"/>
+      <w:szCs w:val="24"/>
+    </w:rPr>
+  </w:style>
   <w:style w:type="character" w:default="1" w:styleId="DefaultParagraphFont">
     <w:name w:val="Default Paragraph Font"/>
     <w:uiPriority w:val="1"/>
@@ -7460,7 +8373,6 @@
     <w:name w:val="Normal (Web)"/>
     <w:basedOn w:val="Normal"/>
     <w:uiPriority w:val="99"/>
-    <w:semiHidden/>
     <w:unhideWhenUsed/>
     <w:rsid w:val="007250C4"/>
     <w:pPr>
@@ -7545,6 +8457,20 @@
     <w:name w:val="hljs-attr"/>
     <w:basedOn w:val="DefaultParagraphFont"/>
     <w:rsid w:val="00AA77A2"/>
+  </w:style>
+  <w:style w:type="character" w:customStyle="1" w:styleId="Heading3Char">
+    <w:name w:val="Heading 3 Char"/>
+    <w:basedOn w:val="DefaultParagraphFont"/>
+    <w:link w:val="Heading3"/>
+    <w:uiPriority w:val="9"/>
+    <w:semiHidden/>
+    <w:rsid w:val="00C7185F"/>
+    <w:rPr>
+      <w:rFonts w:asciiTheme="majorHAnsi" w:eastAsiaTheme="majorEastAsia" w:hAnsiTheme="majorHAnsi" w:cstheme="majorBidi"/>
+      <w:color w:val="1F3763" w:themeColor="accent1" w:themeShade="7F"/>
+      <w:sz w:val="24"/>
+      <w:szCs w:val="24"/>
+    </w:rPr>
   </w:style>
 </w:styles>
 </file>

</xml_diff>